<commit_message>
dos fichas bibliograficas mas
</commit_message>
<xml_diff>
--- a/fichaBibliografica.docx
+++ b/fichaBibliografica.docx
@@ -63,13 +63,29 @@
         <w:t>ños 2000-2010 en la ciudad de Santa Cruz, Bolivia</w:t>
       </w:r>
       <w:r>
-        <w:t>, no había la necesidad de una herramienta de software para gestionar las salones de belleza , debido a la falta de uso de sistemas informáticos como laptops o computadoras de escritorios en ellos, debido a su alto costo y falta de capacitación al personal.Actualemnte, debido al ingreso de los teléfonos móviles y las aplicaciones móviles con múltiples usos cotidianos , este escenario ha cambiado,</w:t>
+        <w:t xml:space="preserve">, no había la necesidad de una herramienta de software para gestionar las salones de belleza , debido a la falta de uso de sistemas informáticos como laptops o computadoras de escritorios en ellos, debido a su alto costo y falta de capacitación al </w:t>
+      </w:r>
+      <w:proofErr w:type="spellStart"/>
+      <w:r>
+        <w:t>personal.Actualemnte</w:t>
+      </w:r>
+      <w:proofErr w:type="spellEnd"/>
+      <w:r>
+        <w:t>, debido al ingreso de los teléfonos móviles y las aplicaciones móviles con múltiples usos cotidianos , este escenario ha cambiado,</w:t>
       </w:r>
       <w:r>
         <w:t xml:space="preserve"> </w:t>
       </w:r>
       <w:r>
-        <w:t xml:space="preserve">se puede gestionar los salones de belleza directamente desde un Smart pone que la mayoría de las personas tiene, sin necesidad de tener que compras equipos informáticos o realizar capacitaciones. Además las personas están acostumbradas a recibir o programar un servicio en pocos pasos, lo cual si un salón de belleza permitiera le daría una ventaja competitiva, ahora además </w:t>
+        <w:t xml:space="preserve">se puede gestionar los salones de belleza directamente desde un Smart pone que la mayoría de las personas tiene, sin necesidad de tener que compras equipos informáticos o realizar capacitaciones. </w:t>
+      </w:r>
+      <w:proofErr w:type="gramStart"/>
+      <w:r>
+        <w:t>Además</w:t>
+      </w:r>
+      <w:proofErr w:type="gramEnd"/>
+      <w:r>
+        <w:t xml:space="preserve"> las personas están acostumbradas a recibir o programar un servicio en pocos pasos, lo cual si un salón de belleza permitiera le daría una ventaja competitiva, ahora además </w:t>
       </w:r>
     </w:p>
     <w:p>
@@ -105,7 +121,23 @@
         <w:t>a la ciudad</w:t>
       </w:r>
       <w:r>
-        <w:t xml:space="preserve"> de Santa Cruz se presento la empresa Wonoma, como una alternativa de software para poder gestionar los salones de belleza, se promocionaban como una secretaria electrónica. Sin embargo, debido a sus pocos clientes registrados en su aplicación y debido a su elevado precio no consiguió satisfacer las necesidades de los salones de belleza.</w:t>
+        <w:t xml:space="preserve"> de Santa Cruz se </w:t>
+      </w:r>
+      <w:proofErr w:type="spellStart"/>
+      <w:r>
+        <w:t>presento</w:t>
+      </w:r>
+      <w:proofErr w:type="spellEnd"/>
+      <w:r>
+        <w:t xml:space="preserve"> la empresa </w:t>
+      </w:r>
+      <w:proofErr w:type="spellStart"/>
+      <w:r>
+        <w:t>Wonoma</w:t>
+      </w:r>
+      <w:proofErr w:type="spellEnd"/>
+      <w:r>
+        <w:t>, como una alternativa de software para poder gestionar los salones de belleza, se promocionaban como una secretaria electrónica. Sin embargo, debido a sus pocos clientes registrados en su aplicación y debido a su elevado precio no consiguió satisfacer las necesidades de los salones de belleza.</w:t>
       </w:r>
     </w:p>
     <w:p>
@@ -130,7 +162,15 @@
         <w:t>La empresa Urban Style</w:t>
       </w:r>
       <w:r>
-        <w:t>, se fundo el 2 de septiembre del año2017,</w:t>
+        <w:t xml:space="preserve">, se </w:t>
+      </w:r>
+      <w:proofErr w:type="spellStart"/>
+      <w:r>
+        <w:t>fundo</w:t>
+      </w:r>
+      <w:proofErr w:type="spellEnd"/>
+      <w:r>
+        <w:t xml:space="preserve"> el 2 de septiembre del año2017,</w:t>
       </w:r>
       <w:r>
         <w:t xml:space="preserve"> es una empresa unipersonal con NIT 7804610013</w:t>
@@ -141,17 +181,15 @@
     </w:p>
     <w:p>
       <w:r>
-        <w:t>La empresa Urban Style cuenta con licencia de funcionamiento con numero 412124, la cual permite su funci</w:t>
+        <w:t xml:space="preserve">La empresa Urban Style cuenta con licencia de funcionamiento con </w:t>
       </w:r>
-      <w:bookmarkStart w:id="0" w:name="_GoBack"/>
-      <w:bookmarkEnd w:id="0"/>
+      <w:proofErr w:type="spellStart"/>
       <w:r>
-        <w:t>onamiento en la ciudad de Santa Cruz, Bolivia.</w:t>
+        <w:t>numero</w:t>
       </w:r>
-    </w:p>
-    <w:p>
+      <w:proofErr w:type="spellEnd"/>
       <w:r>
-        <w:t xml:space="preserve">La empresa </w:t>
+        <w:t xml:space="preserve"> 412124, la cual permite su funcionamiento en la ciudad de Santa Cruz, Bolivia.</w:t>
       </w:r>
     </w:p>
     <w:p/>
@@ -595,6 +633,7 @@
                 <w:lang w:val="en-US"/>
               </w:rPr>
             </w:pPr>
+            <w:proofErr w:type="spellStart"/>
             <w:r>
               <w:rPr>
                 <w:b/>
@@ -603,6 +642,7 @@
               </w:rPr>
               <w:t>Año</w:t>
             </w:r>
+            <w:proofErr w:type="spellEnd"/>
           </w:p>
         </w:tc>
         <w:tc>
@@ -763,7 +803,25 @@
                 <w:bCs/>
                 <w:lang w:val="en-US"/>
               </w:rPr>
-              <w:t xml:space="preserve"> de ficha </w:t>
+              <w:t xml:space="preserve"> de </w:t>
+            </w:r>
+            <w:proofErr w:type="spellStart"/>
+            <w:r>
+              <w:rPr>
+                <w:b/>
+                <w:bCs/>
+                <w:lang w:val="en-US"/>
+              </w:rPr>
+              <w:t>ficha</w:t>
+            </w:r>
+            <w:proofErr w:type="spellEnd"/>
+            <w:r>
+              <w:rPr>
+                <w:b/>
+                <w:bCs/>
+                <w:lang w:val="en-US"/>
+              </w:rPr>
+              <w:t xml:space="preserve"> </w:t>
             </w:r>
             <w:r>
               <w:rPr>
@@ -802,6 +860,1617 @@
         </w:rPr>
       </w:pPr>
     </w:p>
+    <w:tbl>
+      <w:tblPr>
+        <w:tblStyle w:val="Tablaconcuadrculaclara"/>
+        <w:tblpPr w:leftFromText="141" w:rightFromText="141" w:vertAnchor="page" w:horzAnchor="margin" w:tblpY="2341"/>
+        <w:tblW w:w="5000" w:type="pct"/>
+        <w:tblLook w:val="04A0" w:firstRow="1" w:lastRow="0" w:firstColumn="1" w:lastColumn="0" w:noHBand="0" w:noVBand="1"/>
+      </w:tblPr>
+      <w:tblGrid>
+        <w:gridCol w:w="2207"/>
+        <w:gridCol w:w="2207"/>
+        <w:gridCol w:w="2207"/>
+        <w:gridCol w:w="2207"/>
+      </w:tblGrid>
+      <w:tr>
+        <w:tc>
+          <w:tcPr>
+            <w:tcW w:w="1250" w:type="pct"/>
+          </w:tcPr>
+          <w:p>
+            <w:pPr>
+              <w:rPr>
+                <w:b/>
+                <w:bCs/>
+                <w:lang w:val="en-US"/>
+              </w:rPr>
+            </w:pPr>
+            <w:r>
+              <w:rPr>
+                <w:b/>
+                <w:bCs/>
+                <w:lang w:val="en-US"/>
+              </w:rPr>
+              <w:lastRenderedPageBreak/>
+              <w:t>Autor</w:t>
+            </w:r>
+          </w:p>
+        </w:tc>
+        <w:tc>
+          <w:tcPr>
+            <w:tcW w:w="1250" w:type="pct"/>
+          </w:tcPr>
+          <w:p>
+            <w:pPr>
+              <w:rPr>
+                <w:lang w:val="en-US"/>
+              </w:rPr>
+            </w:pPr>
+            <w:r>
+              <w:rPr>
+                <w:lang w:val="en-US"/>
+              </w:rPr>
+              <w:t>Monte Galiano, J</w:t>
+            </w:r>
+          </w:p>
+        </w:tc>
+        <w:tc>
+          <w:tcPr>
+            <w:tcW w:w="1250" w:type="pct"/>
+          </w:tcPr>
+          <w:p>
+            <w:pPr>
+              <w:rPr>
+                <w:b/>
+                <w:bCs/>
+                <w:lang w:val="en-US"/>
+              </w:rPr>
+            </w:pPr>
+            <w:r>
+              <w:rPr>
+                <w:b/>
+                <w:bCs/>
+                <w:lang w:val="en-US"/>
+              </w:rPr>
+              <w:t>Editorial</w:t>
+            </w:r>
+          </w:p>
+        </w:tc>
+        <w:tc>
+          <w:tcPr>
+            <w:tcW w:w="1250" w:type="pct"/>
+          </w:tcPr>
+          <w:p>
+            <w:pPr>
+              <w:rPr>
+                <w:lang w:val="en-US"/>
+              </w:rPr>
+            </w:pPr>
+            <w:proofErr w:type="spellStart"/>
+            <w:r>
+              <w:rPr>
+                <w:lang w:val="en-US"/>
+              </w:rPr>
+              <w:t>Ednmnal</w:t>
+            </w:r>
+            <w:proofErr w:type="spellEnd"/>
+            <w:r>
+              <w:rPr>
+                <w:lang w:val="en-US"/>
+              </w:rPr>
+              <w:t xml:space="preserve"> UOC (</w:t>
+            </w:r>
+            <w:proofErr w:type="spellStart"/>
+            <w:r>
+              <w:rPr>
+                <w:lang w:val="en-US"/>
+              </w:rPr>
+              <w:t>Oberta</w:t>
+            </w:r>
+            <w:proofErr w:type="spellEnd"/>
+            <w:r>
+              <w:rPr>
+                <w:lang w:val="en-US"/>
+              </w:rPr>
+              <w:t xml:space="preserve"> UOC </w:t>
+            </w:r>
+            <w:proofErr w:type="spellStart"/>
+            <w:r>
+              <w:rPr>
+                <w:lang w:val="en-US"/>
+              </w:rPr>
+              <w:t>Pubhshmg</w:t>
+            </w:r>
+            <w:proofErr w:type="spellEnd"/>
+            <w:r>
+              <w:rPr>
+                <w:lang w:val="en-US"/>
+              </w:rPr>
+              <w:t>, SL)</w:t>
+            </w:r>
+          </w:p>
+        </w:tc>
+      </w:tr>
+      <w:tr>
+        <w:tc>
+          <w:tcPr>
+            <w:tcW w:w="1250" w:type="pct"/>
+          </w:tcPr>
+          <w:p>
+            <w:pPr>
+              <w:rPr>
+                <w:b/>
+                <w:bCs/>
+                <w:lang w:val="en-US"/>
+              </w:rPr>
+            </w:pPr>
+            <w:r>
+              <w:rPr>
+                <w:b/>
+                <w:bCs/>
+              </w:rPr>
+              <w:t>Título</w:t>
+            </w:r>
+          </w:p>
+        </w:tc>
+        <w:tc>
+          <w:tcPr>
+            <w:tcW w:w="1250" w:type="pct"/>
+          </w:tcPr>
+          <w:p>
+            <w:pPr>
+              <w:rPr>
+                <w:lang w:val="en-US"/>
+              </w:rPr>
+            </w:pPr>
+            <w:proofErr w:type="spellStart"/>
+            <w:r>
+              <w:rPr>
+                <w:lang w:val="en-US"/>
+              </w:rPr>
+              <w:t>Implantar</w:t>
+            </w:r>
+            <w:proofErr w:type="spellEnd"/>
+            <w:r>
+              <w:rPr>
+                <w:lang w:val="en-US"/>
+              </w:rPr>
+              <w:t xml:space="preserve"> scrum con </w:t>
+            </w:r>
+            <w:proofErr w:type="spellStart"/>
+            <w:r>
+              <w:rPr>
+                <w:lang w:val="en-US"/>
+              </w:rPr>
+              <w:t>éxito</w:t>
+            </w:r>
+            <w:proofErr w:type="spellEnd"/>
+          </w:p>
+        </w:tc>
+        <w:tc>
+          <w:tcPr>
+            <w:tcW w:w="1250" w:type="pct"/>
+          </w:tcPr>
+          <w:p>
+            <w:pPr>
+              <w:rPr>
+                <w:b/>
+                <w:bCs/>
+                <w:lang w:val="en-US"/>
+              </w:rPr>
+            </w:pPr>
+            <w:r>
+              <w:rPr>
+                <w:b/>
+                <w:bCs/>
+              </w:rPr>
+              <w:t>Ciudad</w:t>
+            </w:r>
+            <w:r>
+              <w:rPr>
+                <w:b/>
+                <w:bCs/>
+                <w:lang w:val="en-US"/>
+              </w:rPr>
+              <w:t xml:space="preserve">, </w:t>
+            </w:r>
+            <w:r>
+              <w:rPr>
+                <w:b/>
+                <w:bCs/>
+              </w:rPr>
+              <w:t>país</w:t>
+            </w:r>
+          </w:p>
+        </w:tc>
+        <w:tc>
+          <w:tcPr>
+            <w:tcW w:w="1250" w:type="pct"/>
+          </w:tcPr>
+          <w:p>
+            <w:r>
+              <w:t>Barcelona, España</w:t>
+            </w:r>
+          </w:p>
+        </w:tc>
+      </w:tr>
+      <w:tr>
+        <w:tc>
+          <w:tcPr>
+            <w:tcW w:w="1250" w:type="pct"/>
+          </w:tcPr>
+          <w:p>
+            <w:pPr>
+              <w:rPr>
+                <w:b/>
+                <w:bCs/>
+                <w:lang w:val="en-US"/>
+              </w:rPr>
+            </w:pPr>
+            <w:proofErr w:type="spellStart"/>
+            <w:r>
+              <w:rPr>
+                <w:b/>
+                <w:bCs/>
+                <w:lang w:val="en-US"/>
+              </w:rPr>
+              <w:t>Año</w:t>
+            </w:r>
+            <w:proofErr w:type="spellEnd"/>
+          </w:p>
+        </w:tc>
+        <w:tc>
+          <w:tcPr>
+            <w:tcW w:w="1250" w:type="pct"/>
+          </w:tcPr>
+          <w:p>
+            <w:pPr>
+              <w:rPr>
+                <w:lang w:val="en-US"/>
+              </w:rPr>
+            </w:pPr>
+            <w:r>
+              <w:rPr>
+                <w:lang w:val="en-US"/>
+              </w:rPr>
+              <w:t>2016</w:t>
+            </w:r>
+          </w:p>
+        </w:tc>
+        <w:tc>
+          <w:tcPr>
+            <w:tcW w:w="2500" w:type="pct"/>
+            <w:gridSpan w:val="2"/>
+          </w:tcPr>
+          <w:p>
+            <w:pPr>
+              <w:rPr>
+                <w:lang w:val="en-US"/>
+              </w:rPr>
+            </w:pPr>
+          </w:p>
+        </w:tc>
+      </w:tr>
+      <w:tr>
+        <w:tc>
+          <w:tcPr>
+            <w:tcW w:w="5000" w:type="pct"/>
+            <w:gridSpan w:val="4"/>
+          </w:tcPr>
+          <w:p>
+            <w:pPr>
+              <w:rPr>
+                <w:b/>
+                <w:bCs/>
+              </w:rPr>
+            </w:pPr>
+            <w:r>
+              <w:rPr>
+                <w:b/>
+                <w:bCs/>
+              </w:rPr>
+              <w:t xml:space="preserve">Tema: </w:t>
+            </w:r>
+            <w:r>
+              <w:rPr>
+                <w:b/>
+                <w:bCs/>
+              </w:rPr>
+              <w:t>Scrum</w:t>
+            </w:r>
+          </w:p>
+          <w:p>
+            <w:pPr>
+              <w:rPr>
+                <w:b/>
+                <w:bCs/>
+              </w:rPr>
+            </w:pPr>
+            <w:r>
+              <w:rPr>
+                <w:b/>
+                <w:bCs/>
+              </w:rPr>
+              <w:t>p.</w:t>
+            </w:r>
+            <w:r>
+              <w:rPr>
+                <w:b/>
+                <w:bCs/>
+              </w:rPr>
+              <w:t>21</w:t>
+            </w:r>
+          </w:p>
+          <w:p>
+            <w:pPr>
+              <w:rPr>
+                <w:lang w:val="en-US"/>
+              </w:rPr>
+            </w:pPr>
+            <w:r>
+              <w:rPr>
+                <w:lang w:val="en-US"/>
+              </w:rPr>
+              <w:t xml:space="preserve">Scrum </w:t>
+            </w:r>
+            <w:proofErr w:type="spellStart"/>
+            <w:r>
+              <w:rPr>
+                <w:lang w:val="en-US"/>
+              </w:rPr>
+              <w:t>esta</w:t>
+            </w:r>
+            <w:proofErr w:type="spellEnd"/>
+            <w:r>
+              <w:rPr>
+                <w:lang w:val="en-US"/>
+              </w:rPr>
+              <w:t xml:space="preserve"> </w:t>
+            </w:r>
+            <w:proofErr w:type="spellStart"/>
+            <w:r>
+              <w:rPr>
+                <w:lang w:val="en-US"/>
+              </w:rPr>
+              <w:t>basado</w:t>
+            </w:r>
+            <w:proofErr w:type="spellEnd"/>
+            <w:r>
+              <w:rPr>
+                <w:lang w:val="en-US"/>
+              </w:rPr>
+              <w:t xml:space="preserve">, por un </w:t>
+            </w:r>
+            <w:proofErr w:type="spellStart"/>
+            <w:r>
+              <w:rPr>
+                <w:lang w:val="en-US"/>
+              </w:rPr>
+              <w:t>lado</w:t>
+            </w:r>
+            <w:proofErr w:type="spellEnd"/>
+            <w:r>
+              <w:rPr>
+                <w:lang w:val="en-US"/>
+              </w:rPr>
+              <w:t xml:space="preserve">, </w:t>
+            </w:r>
+            <w:proofErr w:type="spellStart"/>
+            <w:r>
+              <w:rPr>
+                <w:lang w:val="en-US"/>
+              </w:rPr>
+              <w:t>en</w:t>
+            </w:r>
+            <w:proofErr w:type="spellEnd"/>
+            <w:r>
+              <w:rPr>
+                <w:lang w:val="en-US"/>
+              </w:rPr>
+              <w:t xml:space="preserve"> la </w:t>
+            </w:r>
+            <w:proofErr w:type="spellStart"/>
+            <w:r>
+              <w:rPr>
+                <w:lang w:val="en-US"/>
+              </w:rPr>
+              <w:t>teoría</w:t>
+            </w:r>
+            <w:proofErr w:type="spellEnd"/>
+            <w:r>
+              <w:rPr>
+                <w:lang w:val="en-US"/>
+              </w:rPr>
+              <w:t xml:space="preserve"> del control </w:t>
+            </w:r>
+            <w:proofErr w:type="spellStart"/>
+            <w:r>
+              <w:rPr>
+                <w:lang w:val="en-US"/>
+              </w:rPr>
+              <w:t>empírico</w:t>
+            </w:r>
+            <w:proofErr w:type="spellEnd"/>
+            <w:r>
+              <w:rPr>
+                <w:lang w:val="en-US"/>
+              </w:rPr>
+              <w:t xml:space="preserve"> de </w:t>
+            </w:r>
+            <w:proofErr w:type="spellStart"/>
+            <w:r>
+              <w:rPr>
+                <w:lang w:val="en-US"/>
+              </w:rPr>
+              <w:t>procesos</w:t>
+            </w:r>
+            <w:proofErr w:type="spellEnd"/>
+            <w:r>
+              <w:rPr>
+                <w:lang w:val="en-US"/>
+              </w:rPr>
+              <w:t xml:space="preserve"> para la </w:t>
+            </w:r>
+            <w:proofErr w:type="spellStart"/>
+            <w:r>
+              <w:rPr>
+                <w:lang w:val="en-US"/>
+              </w:rPr>
+              <w:t>gestión</w:t>
+            </w:r>
+            <w:proofErr w:type="spellEnd"/>
+            <w:r>
+              <w:rPr>
+                <w:lang w:val="en-US"/>
+              </w:rPr>
+              <w:t xml:space="preserve"> de </w:t>
+            </w:r>
+            <w:proofErr w:type="spellStart"/>
+            <w:r>
+              <w:rPr>
+                <w:lang w:val="en-US"/>
+              </w:rPr>
+              <w:t>sistemas</w:t>
+            </w:r>
+            <w:proofErr w:type="spellEnd"/>
+            <w:r>
+              <w:rPr>
+                <w:lang w:val="en-US"/>
+              </w:rPr>
+              <w:t xml:space="preserve"> </w:t>
+            </w:r>
+            <w:proofErr w:type="spellStart"/>
+            <w:r>
+              <w:rPr>
+                <w:lang w:val="en-US"/>
+              </w:rPr>
+              <w:t>adaptativos</w:t>
+            </w:r>
+            <w:proofErr w:type="spellEnd"/>
+            <w:r>
+              <w:rPr>
+                <w:lang w:val="en-US"/>
+              </w:rPr>
+              <w:t xml:space="preserve"> </w:t>
+            </w:r>
+            <w:proofErr w:type="spellStart"/>
+            <w:r>
+              <w:rPr>
+                <w:lang w:val="en-US"/>
+              </w:rPr>
+              <w:t>complejos</w:t>
+            </w:r>
+            <w:proofErr w:type="spellEnd"/>
+            <w:r>
+              <w:rPr>
+                <w:lang w:val="en-US"/>
+              </w:rPr>
+              <w:t xml:space="preserve"> Los </w:t>
+            </w:r>
+            <w:proofErr w:type="spellStart"/>
+            <w:r>
+              <w:rPr>
+                <w:lang w:val="en-US"/>
+              </w:rPr>
+              <w:t>tres</w:t>
+            </w:r>
+            <w:proofErr w:type="spellEnd"/>
+            <w:r>
+              <w:rPr>
+                <w:lang w:val="en-US"/>
+              </w:rPr>
+              <w:t xml:space="preserve"> </w:t>
+            </w:r>
+            <w:proofErr w:type="spellStart"/>
+            <w:r>
+              <w:rPr>
+                <w:lang w:val="en-US"/>
+              </w:rPr>
+              <w:t>pilares</w:t>
+            </w:r>
+            <w:proofErr w:type="spellEnd"/>
+            <w:r>
+              <w:rPr>
+                <w:lang w:val="en-US"/>
+              </w:rPr>
+              <w:t xml:space="preserve"> de </w:t>
+            </w:r>
+            <w:proofErr w:type="spellStart"/>
+            <w:r>
+              <w:rPr>
+                <w:lang w:val="en-US"/>
+              </w:rPr>
+              <w:t>este</w:t>
+            </w:r>
+            <w:proofErr w:type="spellEnd"/>
+            <w:r>
+              <w:rPr>
+                <w:lang w:val="en-US"/>
+              </w:rPr>
+              <w:t xml:space="preserve"> </w:t>
+            </w:r>
+            <w:proofErr w:type="spellStart"/>
+            <w:r>
+              <w:rPr>
+                <w:lang w:val="en-US"/>
+              </w:rPr>
+              <w:t>proceso</w:t>
+            </w:r>
+            <w:proofErr w:type="spellEnd"/>
+            <w:r>
+              <w:rPr>
+                <w:lang w:val="en-US"/>
+              </w:rPr>
+              <w:t xml:space="preserve"> son los </w:t>
+            </w:r>
+            <w:proofErr w:type="spellStart"/>
+            <w:r>
+              <w:rPr>
+                <w:lang w:val="en-US"/>
+              </w:rPr>
+              <w:t>siguientes</w:t>
+            </w:r>
+            <w:proofErr w:type="spellEnd"/>
+            <w:r>
+              <w:rPr>
+                <w:lang w:val="en-US"/>
+              </w:rPr>
+              <w:t xml:space="preserve">: ' </w:t>
+            </w:r>
+            <w:proofErr w:type="spellStart"/>
+            <w:r>
+              <w:rPr>
+                <w:lang w:val="en-US"/>
+              </w:rPr>
+              <w:t>Transparencia</w:t>
+            </w:r>
+            <w:proofErr w:type="spellEnd"/>
+            <w:r>
+              <w:rPr>
+                <w:lang w:val="en-US"/>
+              </w:rPr>
+              <w:t xml:space="preserve">: los </w:t>
+            </w:r>
+            <w:proofErr w:type="spellStart"/>
+            <w:r>
+              <w:rPr>
+                <w:lang w:val="en-US"/>
+              </w:rPr>
+              <w:t>aspectos</w:t>
+            </w:r>
+            <w:proofErr w:type="spellEnd"/>
+            <w:r>
+              <w:rPr>
+                <w:lang w:val="en-US"/>
+              </w:rPr>
+              <w:t xml:space="preserve"> </w:t>
+            </w:r>
+            <w:proofErr w:type="spellStart"/>
+            <w:r>
+              <w:rPr>
+                <w:lang w:val="en-US"/>
+              </w:rPr>
+              <w:t>signiﬁcativos</w:t>
+            </w:r>
+            <w:proofErr w:type="spellEnd"/>
+            <w:r>
+              <w:rPr>
+                <w:lang w:val="en-US"/>
+              </w:rPr>
+              <w:t xml:space="preserve"> del </w:t>
+            </w:r>
+            <w:proofErr w:type="spellStart"/>
+            <w:r>
+              <w:rPr>
+                <w:lang w:val="en-US"/>
+              </w:rPr>
+              <w:t>proceso</w:t>
+            </w:r>
+            <w:proofErr w:type="spellEnd"/>
+            <w:r>
+              <w:rPr>
+                <w:lang w:val="en-US"/>
+              </w:rPr>
+              <w:t xml:space="preserve"> </w:t>
+            </w:r>
+            <w:proofErr w:type="spellStart"/>
+            <w:r>
+              <w:rPr>
+                <w:lang w:val="en-US"/>
+              </w:rPr>
+              <w:t>tienen</w:t>
+            </w:r>
+            <w:proofErr w:type="spellEnd"/>
+            <w:r>
+              <w:rPr>
+                <w:lang w:val="en-US"/>
+              </w:rPr>
+              <w:t xml:space="preserve"> que ser </w:t>
+            </w:r>
+            <w:proofErr w:type="spellStart"/>
+            <w:r>
+              <w:rPr>
+                <w:lang w:val="en-US"/>
+              </w:rPr>
+              <w:t>conocidos</w:t>
+            </w:r>
+            <w:proofErr w:type="spellEnd"/>
+            <w:r>
+              <w:rPr>
+                <w:lang w:val="en-US"/>
+              </w:rPr>
+              <w:t xml:space="preserve"> por </w:t>
+            </w:r>
+            <w:proofErr w:type="spellStart"/>
+            <w:r>
+              <w:rPr>
+                <w:lang w:val="en-US"/>
+              </w:rPr>
+              <w:t>todo</w:t>
+            </w:r>
+            <w:proofErr w:type="spellEnd"/>
+            <w:r>
+              <w:rPr>
+                <w:lang w:val="en-US"/>
+              </w:rPr>
+              <w:t xml:space="preserve"> </w:t>
+            </w:r>
+            <w:proofErr w:type="spellStart"/>
+            <w:r>
+              <w:rPr>
+                <w:lang w:val="en-US"/>
+              </w:rPr>
+              <w:t>aquel</w:t>
+            </w:r>
+            <w:proofErr w:type="spellEnd"/>
+            <w:r>
+              <w:rPr>
+                <w:lang w:val="en-US"/>
+              </w:rPr>
+              <w:t xml:space="preserve"> que </w:t>
+            </w:r>
+            <w:proofErr w:type="spellStart"/>
+            <w:r>
+              <w:rPr>
+                <w:lang w:val="en-US"/>
+              </w:rPr>
+              <w:t>participa</w:t>
+            </w:r>
+            <w:proofErr w:type="spellEnd"/>
+            <w:r>
+              <w:rPr>
+                <w:lang w:val="en-US"/>
+              </w:rPr>
+              <w:t xml:space="preserve">, lo </w:t>
+            </w:r>
+            <w:proofErr w:type="spellStart"/>
+            <w:r>
+              <w:rPr>
+                <w:lang w:val="en-US"/>
+              </w:rPr>
+              <w:t>cual</w:t>
+            </w:r>
+            <w:proofErr w:type="spellEnd"/>
+            <w:r>
+              <w:rPr>
+                <w:lang w:val="en-US"/>
+              </w:rPr>
+              <w:t xml:space="preserve"> </w:t>
+            </w:r>
+            <w:proofErr w:type="spellStart"/>
+            <w:r>
+              <w:rPr>
+                <w:lang w:val="en-US"/>
+              </w:rPr>
+              <w:t>conlleva</w:t>
+            </w:r>
+            <w:proofErr w:type="spellEnd"/>
+            <w:r>
+              <w:rPr>
+                <w:lang w:val="en-US"/>
+              </w:rPr>
+              <w:t xml:space="preserve"> que </w:t>
+            </w:r>
+            <w:proofErr w:type="spellStart"/>
+            <w:r>
+              <w:rPr>
+                <w:lang w:val="en-US"/>
+              </w:rPr>
+              <w:t>estos</w:t>
+            </w:r>
+            <w:proofErr w:type="spellEnd"/>
+            <w:r>
+              <w:rPr>
+                <w:lang w:val="en-US"/>
+              </w:rPr>
+              <w:t xml:space="preserve"> </w:t>
+            </w:r>
+            <w:proofErr w:type="spellStart"/>
+            <w:r>
+              <w:rPr>
+                <w:lang w:val="en-US"/>
+              </w:rPr>
+              <w:t>aspectos</w:t>
+            </w:r>
+            <w:proofErr w:type="spellEnd"/>
+            <w:r>
+              <w:rPr>
+                <w:lang w:val="en-US"/>
+              </w:rPr>
+              <w:t xml:space="preserve"> </w:t>
+            </w:r>
+            <w:proofErr w:type="spellStart"/>
+            <w:r>
+              <w:rPr>
+                <w:lang w:val="en-US"/>
+              </w:rPr>
+              <w:t>estén</w:t>
+            </w:r>
+            <w:proofErr w:type="spellEnd"/>
+            <w:r>
+              <w:rPr>
+                <w:lang w:val="en-US"/>
+              </w:rPr>
+              <w:t xml:space="preserve"> </w:t>
+            </w:r>
+            <w:proofErr w:type="spellStart"/>
+            <w:r>
+              <w:rPr>
+                <w:lang w:val="en-US"/>
+              </w:rPr>
+              <w:t>deﬁnidos</w:t>
+            </w:r>
+            <w:proofErr w:type="spellEnd"/>
+            <w:r>
+              <w:rPr>
+                <w:lang w:val="en-US"/>
+              </w:rPr>
+              <w:t xml:space="preserve"> </w:t>
+            </w:r>
+            <w:proofErr w:type="spellStart"/>
+            <w:r>
+              <w:rPr>
+                <w:lang w:val="en-US"/>
+              </w:rPr>
+              <w:t>mediante</w:t>
+            </w:r>
+            <w:proofErr w:type="spellEnd"/>
+            <w:r>
+              <w:rPr>
+                <w:lang w:val="en-US"/>
+              </w:rPr>
+              <w:t xml:space="preserve"> un </w:t>
+            </w:r>
+            <w:proofErr w:type="spellStart"/>
+            <w:r>
+              <w:rPr>
+                <w:lang w:val="en-US"/>
+              </w:rPr>
+              <w:t>estándar</w:t>
+            </w:r>
+            <w:proofErr w:type="spellEnd"/>
+            <w:r>
+              <w:rPr>
+                <w:lang w:val="en-US"/>
+              </w:rPr>
+              <w:t xml:space="preserve"> </w:t>
+            </w:r>
+            <w:proofErr w:type="spellStart"/>
+            <w:r>
+              <w:rPr>
+                <w:lang w:val="en-US"/>
+              </w:rPr>
+              <w:t>común</w:t>
+            </w:r>
+            <w:proofErr w:type="spellEnd"/>
+            <w:r>
+              <w:rPr>
+                <w:lang w:val="en-US"/>
+              </w:rPr>
+              <w:t xml:space="preserve">, de forma que </w:t>
+            </w:r>
+            <w:proofErr w:type="spellStart"/>
+            <w:r>
+              <w:rPr>
+                <w:lang w:val="en-US"/>
+              </w:rPr>
+              <w:t>todo</w:t>
+            </w:r>
+            <w:proofErr w:type="spellEnd"/>
+            <w:r>
+              <w:rPr>
+                <w:lang w:val="en-US"/>
+              </w:rPr>
+              <w:t xml:space="preserve"> el </w:t>
+            </w:r>
+            <w:proofErr w:type="spellStart"/>
+            <w:r>
+              <w:rPr>
+                <w:lang w:val="en-US"/>
+              </w:rPr>
+              <w:t>mundo</w:t>
+            </w:r>
+            <w:proofErr w:type="spellEnd"/>
+            <w:r>
+              <w:rPr>
+                <w:lang w:val="en-US"/>
+              </w:rPr>
+              <w:t xml:space="preserve"> </w:t>
+            </w:r>
+            <w:proofErr w:type="spellStart"/>
+            <w:r>
+              <w:rPr>
+                <w:lang w:val="en-US"/>
+              </w:rPr>
+              <w:t>tenga</w:t>
+            </w:r>
+            <w:proofErr w:type="spellEnd"/>
+            <w:r>
+              <w:rPr>
+                <w:lang w:val="en-US"/>
+              </w:rPr>
+              <w:t xml:space="preserve"> la </w:t>
+            </w:r>
+            <w:proofErr w:type="spellStart"/>
+            <w:r>
+              <w:rPr>
+                <w:lang w:val="en-US"/>
+              </w:rPr>
+              <w:t>misma</w:t>
+            </w:r>
+            <w:proofErr w:type="spellEnd"/>
+            <w:r>
+              <w:rPr>
+                <w:lang w:val="en-US"/>
+              </w:rPr>
+              <w:t xml:space="preserve"> </w:t>
+            </w:r>
+            <w:proofErr w:type="spellStart"/>
+            <w:r>
+              <w:rPr>
+                <w:lang w:val="en-US"/>
+              </w:rPr>
+              <w:t>percepción</w:t>
+            </w:r>
+            <w:proofErr w:type="spellEnd"/>
+            <w:r>
+              <w:rPr>
+                <w:lang w:val="en-US"/>
+              </w:rPr>
+              <w:t xml:space="preserve"> de las </w:t>
+            </w:r>
+            <w:proofErr w:type="spellStart"/>
+            <w:r>
+              <w:rPr>
+                <w:lang w:val="en-US"/>
+              </w:rPr>
+              <w:t>características</w:t>
+            </w:r>
+            <w:proofErr w:type="spellEnd"/>
+            <w:r>
+              <w:rPr>
+                <w:lang w:val="en-US"/>
+              </w:rPr>
+              <w:t xml:space="preserve"> de </w:t>
+            </w:r>
+            <w:proofErr w:type="spellStart"/>
+            <w:r>
+              <w:rPr>
+                <w:lang w:val="en-US"/>
+              </w:rPr>
+              <w:t>cada</w:t>
+            </w:r>
+            <w:proofErr w:type="spellEnd"/>
+            <w:r>
+              <w:rPr>
+                <w:lang w:val="en-US"/>
+              </w:rPr>
+              <w:t xml:space="preserve"> </w:t>
+            </w:r>
+            <w:proofErr w:type="spellStart"/>
+            <w:r>
+              <w:rPr>
+                <w:lang w:val="en-US"/>
+              </w:rPr>
+              <w:t>aspecto</w:t>
+            </w:r>
+            <w:proofErr w:type="spellEnd"/>
+            <w:r>
+              <w:rPr>
+                <w:lang w:val="en-US"/>
+              </w:rPr>
+              <w:t xml:space="preserve"> (por </w:t>
+            </w:r>
+            <w:proofErr w:type="spellStart"/>
+            <w:r>
+              <w:rPr>
+                <w:lang w:val="en-US"/>
+              </w:rPr>
+              <w:t>ejemplo</w:t>
+            </w:r>
+            <w:proofErr w:type="spellEnd"/>
+            <w:r>
+              <w:rPr>
+                <w:lang w:val="en-US"/>
+              </w:rPr>
+              <w:t xml:space="preserve">, la </w:t>
+            </w:r>
+            <w:proofErr w:type="spellStart"/>
+            <w:r>
+              <w:rPr>
+                <w:lang w:val="en-US"/>
+              </w:rPr>
+              <w:t>deﬁnición</w:t>
+            </w:r>
+            <w:proofErr w:type="spellEnd"/>
+            <w:r>
+              <w:rPr>
+                <w:lang w:val="en-US"/>
+              </w:rPr>
+              <w:t xml:space="preserve"> de </w:t>
+            </w:r>
+            <w:proofErr w:type="spellStart"/>
+            <w:r>
+              <w:rPr>
+                <w:lang w:val="en-US"/>
+              </w:rPr>
+              <w:t>grabado</w:t>
+            </w:r>
+            <w:proofErr w:type="spellEnd"/>
+            <w:r>
+              <w:rPr>
+                <w:lang w:val="en-US"/>
+              </w:rPr>
+              <w:t xml:space="preserve">). ' </w:t>
+            </w:r>
+            <w:proofErr w:type="spellStart"/>
+            <w:r>
+              <w:rPr>
+                <w:lang w:val="en-US"/>
+              </w:rPr>
+              <w:t>Inspección</w:t>
+            </w:r>
+            <w:proofErr w:type="spellEnd"/>
+            <w:r>
+              <w:rPr>
+                <w:lang w:val="en-US"/>
+              </w:rPr>
+              <w:t xml:space="preserve">: </w:t>
+            </w:r>
+            <w:proofErr w:type="spellStart"/>
+            <w:r>
+              <w:rPr>
+                <w:lang w:val="en-US"/>
+              </w:rPr>
+              <w:t>todo</w:t>
+            </w:r>
+            <w:proofErr w:type="spellEnd"/>
+            <w:r>
+              <w:rPr>
+                <w:lang w:val="en-US"/>
+              </w:rPr>
+              <w:t xml:space="preserve"> </w:t>
+            </w:r>
+            <w:proofErr w:type="spellStart"/>
+            <w:r>
+              <w:rPr>
+                <w:lang w:val="en-US"/>
+              </w:rPr>
+              <w:t>proceso</w:t>
+            </w:r>
+            <w:proofErr w:type="spellEnd"/>
+            <w:r>
+              <w:rPr>
+                <w:lang w:val="en-US"/>
+              </w:rPr>
+              <w:t xml:space="preserve"> </w:t>
+            </w:r>
+            <w:proofErr w:type="spellStart"/>
+            <w:r>
+              <w:rPr>
+                <w:lang w:val="en-US"/>
+              </w:rPr>
+              <w:t>persigue</w:t>
+            </w:r>
+            <w:proofErr w:type="spellEnd"/>
+            <w:r>
+              <w:rPr>
+                <w:lang w:val="en-US"/>
+              </w:rPr>
+              <w:t xml:space="preserve"> un </w:t>
+            </w:r>
+            <w:proofErr w:type="spellStart"/>
+            <w:r>
+              <w:rPr>
+                <w:lang w:val="en-US"/>
+              </w:rPr>
+              <w:t>objetivo</w:t>
+            </w:r>
+            <w:proofErr w:type="spellEnd"/>
+            <w:r>
+              <w:rPr>
+                <w:lang w:val="en-US"/>
+              </w:rPr>
+              <w:t xml:space="preserve"> y, para </w:t>
+            </w:r>
+            <w:proofErr w:type="spellStart"/>
+            <w:r>
+              <w:t>llei</w:t>
+            </w:r>
+            <w:proofErr w:type="spellEnd"/>
+            <w:r>
+              <w:rPr>
+                <w:lang w:val="en-US"/>
+              </w:rPr>
+              <w:t xml:space="preserve"> gar </w:t>
+            </w:r>
+            <w:proofErr w:type="gramStart"/>
+            <w:r>
+              <w:rPr>
+                <w:lang w:val="en-US"/>
+              </w:rPr>
+              <w:t>a</w:t>
+            </w:r>
+            <w:proofErr w:type="gramEnd"/>
+            <w:r>
+              <w:rPr>
+                <w:lang w:val="en-US"/>
+              </w:rPr>
+              <w:t xml:space="preserve"> ese </w:t>
+            </w:r>
+            <w:proofErr w:type="spellStart"/>
+            <w:r>
+              <w:rPr>
+                <w:lang w:val="en-US"/>
+              </w:rPr>
+              <w:t>objetivo</w:t>
+            </w:r>
+            <w:proofErr w:type="spellEnd"/>
+            <w:r>
+              <w:rPr>
+                <w:lang w:val="en-US"/>
+              </w:rPr>
+              <w:t xml:space="preserve">, </w:t>
+            </w:r>
+            <w:proofErr w:type="spellStart"/>
+            <w:r>
+              <w:rPr>
+                <w:lang w:val="en-US"/>
+              </w:rPr>
+              <w:t>hace</w:t>
+            </w:r>
+            <w:proofErr w:type="spellEnd"/>
+            <w:r>
+              <w:rPr>
+                <w:lang w:val="en-US"/>
+              </w:rPr>
+              <w:t xml:space="preserve"> </w:t>
+            </w:r>
+            <w:proofErr w:type="spellStart"/>
+            <w:r>
+              <w:rPr>
+                <w:lang w:val="en-US"/>
+              </w:rPr>
+              <w:t>falta</w:t>
+            </w:r>
+            <w:proofErr w:type="spellEnd"/>
+            <w:r>
+              <w:rPr>
+                <w:lang w:val="en-US"/>
+              </w:rPr>
+              <w:t xml:space="preserve"> que los </w:t>
+            </w:r>
+            <w:proofErr w:type="spellStart"/>
+            <w:r>
+              <w:rPr>
+                <w:lang w:val="en-US"/>
+              </w:rPr>
+              <w:t>parúcipantes</w:t>
+            </w:r>
+            <w:proofErr w:type="spellEnd"/>
+            <w:r>
+              <w:rPr>
+                <w:lang w:val="en-US"/>
+              </w:rPr>
+              <w:t xml:space="preserve"> </w:t>
+            </w:r>
+            <w:proofErr w:type="spellStart"/>
+            <w:r>
+              <w:rPr>
+                <w:lang w:val="en-US"/>
+              </w:rPr>
+              <w:t>en</w:t>
+            </w:r>
+            <w:proofErr w:type="spellEnd"/>
+            <w:r>
+              <w:rPr>
+                <w:lang w:val="en-US"/>
+              </w:rPr>
+              <w:t xml:space="preserve"> el </w:t>
+            </w:r>
+            <w:proofErr w:type="spellStart"/>
+            <w:r>
+              <w:rPr>
+                <w:lang w:val="en-US"/>
+              </w:rPr>
+              <w:t>proceso</w:t>
+            </w:r>
+            <w:proofErr w:type="spellEnd"/>
+            <w:r>
+              <w:rPr>
+                <w:lang w:val="en-US"/>
+              </w:rPr>
+              <w:t xml:space="preserve"> </w:t>
+            </w:r>
+            <w:proofErr w:type="spellStart"/>
+            <w:r>
+              <w:rPr>
+                <w:lang w:val="en-US"/>
+              </w:rPr>
+              <w:t>evalúen</w:t>
+            </w:r>
+            <w:proofErr w:type="spellEnd"/>
+            <w:r>
+              <w:rPr>
+                <w:lang w:val="en-US"/>
+              </w:rPr>
+              <w:t xml:space="preserve"> de </w:t>
+            </w:r>
+            <w:proofErr w:type="spellStart"/>
+            <w:r>
+              <w:rPr>
+                <w:lang w:val="en-US"/>
+              </w:rPr>
+              <w:t>manera</w:t>
+            </w:r>
+            <w:proofErr w:type="spellEnd"/>
+            <w:r>
+              <w:rPr>
+                <w:lang w:val="en-US"/>
+              </w:rPr>
+              <w:t xml:space="preserve"> continua sus </w:t>
+            </w:r>
+            <w:proofErr w:type="spellStart"/>
+            <w:r>
+              <w:rPr>
+                <w:lang w:val="en-US"/>
+              </w:rPr>
+              <w:t>resultados</w:t>
+            </w:r>
+            <w:proofErr w:type="spellEnd"/>
+            <w:r>
+              <w:rPr>
+                <w:lang w:val="en-US"/>
+              </w:rPr>
+              <w:t xml:space="preserve">, y el </w:t>
+            </w:r>
+            <w:proofErr w:type="spellStart"/>
+            <w:r>
+              <w:rPr>
+                <w:lang w:val="en-US"/>
+              </w:rPr>
+              <w:t>proceso</w:t>
+            </w:r>
+            <w:proofErr w:type="spellEnd"/>
+            <w:r>
+              <w:rPr>
+                <w:lang w:val="en-US"/>
+              </w:rPr>
+              <w:t xml:space="preserve"> </w:t>
+            </w:r>
+            <w:proofErr w:type="spellStart"/>
+            <w:r>
+              <w:rPr>
+                <w:lang w:val="en-US"/>
+              </w:rPr>
+              <w:t>mismo</w:t>
+            </w:r>
+            <w:proofErr w:type="spellEnd"/>
+            <w:r>
+              <w:rPr>
+                <w:lang w:val="en-US"/>
+              </w:rPr>
+              <w:t xml:space="preserve">, para </w:t>
+            </w:r>
+            <w:proofErr w:type="spellStart"/>
+            <w:r>
+              <w:rPr>
+                <w:lang w:val="en-US"/>
+              </w:rPr>
+              <w:t>detectar</w:t>
+            </w:r>
+            <w:proofErr w:type="spellEnd"/>
+            <w:r>
+              <w:rPr>
+                <w:lang w:val="en-US"/>
+              </w:rPr>
+              <w:t xml:space="preserve"> </w:t>
+            </w:r>
+            <w:proofErr w:type="spellStart"/>
+            <w:r>
+              <w:rPr>
+                <w:lang w:val="en-US"/>
+              </w:rPr>
+              <w:t>posibles</w:t>
+            </w:r>
+            <w:proofErr w:type="spellEnd"/>
+            <w:r>
+              <w:rPr>
+                <w:lang w:val="en-US"/>
+              </w:rPr>
+              <w:t xml:space="preserve"> </w:t>
+            </w:r>
+            <w:proofErr w:type="spellStart"/>
+            <w:r>
+              <w:rPr>
+                <w:lang w:val="en-US"/>
+              </w:rPr>
+              <w:t>desviaciones</w:t>
+            </w:r>
+            <w:proofErr w:type="spellEnd"/>
+            <w:r>
+              <w:rPr>
+                <w:lang w:val="en-US"/>
+              </w:rPr>
+              <w:t xml:space="preserve"> tan pronto </w:t>
+            </w:r>
+            <w:proofErr w:type="spellStart"/>
+            <w:r>
+              <w:rPr>
+                <w:lang w:val="en-US"/>
+              </w:rPr>
+              <w:t>como</w:t>
+            </w:r>
+            <w:proofErr w:type="spellEnd"/>
+            <w:r>
+              <w:rPr>
+                <w:lang w:val="en-US"/>
+              </w:rPr>
+              <w:t xml:space="preserve"> sea </w:t>
+            </w:r>
+            <w:proofErr w:type="spellStart"/>
+            <w:r>
+              <w:rPr>
+                <w:lang w:val="en-US"/>
+              </w:rPr>
+              <w:t>posible</w:t>
+            </w:r>
+            <w:proofErr w:type="spellEnd"/>
+            <w:r>
+              <w:rPr>
+                <w:lang w:val="en-US"/>
+              </w:rPr>
+              <w:t xml:space="preserve">. ' </w:t>
+            </w:r>
+            <w:proofErr w:type="spellStart"/>
+            <w:r>
+              <w:rPr>
+                <w:lang w:val="en-US"/>
+              </w:rPr>
+              <w:t>Adaptación</w:t>
+            </w:r>
+            <w:proofErr w:type="spellEnd"/>
+            <w:r>
+              <w:rPr>
+                <w:lang w:val="en-US"/>
+              </w:rPr>
+              <w:t xml:space="preserve">: </w:t>
+            </w:r>
+            <w:proofErr w:type="spellStart"/>
+            <w:r>
+              <w:rPr>
+                <w:lang w:val="en-US"/>
+              </w:rPr>
+              <w:t>cuando</w:t>
+            </w:r>
+            <w:proofErr w:type="spellEnd"/>
+            <w:r>
+              <w:rPr>
+                <w:lang w:val="en-US"/>
+              </w:rPr>
+              <w:t xml:space="preserve"> se </w:t>
+            </w:r>
+            <w:proofErr w:type="spellStart"/>
+            <w:r>
+              <w:rPr>
+                <w:lang w:val="en-US"/>
+              </w:rPr>
+              <w:t>detecta</w:t>
+            </w:r>
+            <w:proofErr w:type="spellEnd"/>
+            <w:r>
+              <w:rPr>
+                <w:lang w:val="en-US"/>
+              </w:rPr>
+              <w:t xml:space="preserve"> una </w:t>
+            </w:r>
+            <w:proofErr w:type="spellStart"/>
+            <w:r>
+              <w:rPr>
+                <w:lang w:val="en-US"/>
+              </w:rPr>
+              <w:t>desviación</w:t>
+            </w:r>
+            <w:proofErr w:type="spellEnd"/>
+            <w:r>
+              <w:rPr>
+                <w:lang w:val="en-US"/>
+              </w:rPr>
+              <w:t xml:space="preserve">, la </w:t>
+            </w:r>
+            <w:proofErr w:type="spellStart"/>
+            <w:r>
+              <w:rPr>
+                <w:lang w:val="en-US"/>
+              </w:rPr>
+              <w:t>respuesi</w:t>
+            </w:r>
+            <w:proofErr w:type="spellEnd"/>
+            <w:r>
+              <w:rPr>
+                <w:lang w:val="en-US"/>
+              </w:rPr>
+              <w:t xml:space="preserve"> ta debe ser la </w:t>
+            </w:r>
+            <w:proofErr w:type="spellStart"/>
+            <w:r>
+              <w:rPr>
+                <w:lang w:val="en-US"/>
+              </w:rPr>
+              <w:t>adaptación</w:t>
+            </w:r>
+            <w:proofErr w:type="spellEnd"/>
+            <w:r>
+              <w:rPr>
+                <w:lang w:val="en-US"/>
+              </w:rPr>
+              <w:t xml:space="preserve">; es </w:t>
+            </w:r>
+            <w:proofErr w:type="spellStart"/>
+            <w:r>
+              <w:rPr>
+                <w:lang w:val="en-US"/>
+              </w:rPr>
+              <w:t>decir</w:t>
+            </w:r>
+            <w:proofErr w:type="spellEnd"/>
+            <w:r>
+              <w:rPr>
+                <w:lang w:val="en-US"/>
+              </w:rPr>
+              <w:t xml:space="preserve">, la </w:t>
+            </w:r>
+            <w:proofErr w:type="spellStart"/>
+            <w:r>
+              <w:rPr>
+                <w:lang w:val="en-US"/>
+              </w:rPr>
+              <w:t>adopción</w:t>
+            </w:r>
+            <w:proofErr w:type="spellEnd"/>
+            <w:r>
+              <w:rPr>
+                <w:lang w:val="en-US"/>
+              </w:rPr>
+              <w:t xml:space="preserve"> de </w:t>
+            </w:r>
+            <w:proofErr w:type="spellStart"/>
+            <w:r>
+              <w:rPr>
+                <w:lang w:val="en-US"/>
+              </w:rPr>
+              <w:t>acciones</w:t>
+            </w:r>
+            <w:proofErr w:type="spellEnd"/>
+            <w:r>
+              <w:rPr>
+                <w:lang w:val="en-US"/>
+              </w:rPr>
+              <w:t xml:space="preserve"> o planes que, o bien</w:t>
+            </w:r>
+            <w:r>
+              <w:rPr>
+                <w:lang w:val="es-MX"/>
+              </w:rPr>
+              <w:t xml:space="preserve"> ayuden</w:t>
+            </w:r>
+            <w:r>
+              <w:rPr>
+                <w:lang w:val="en-US"/>
+              </w:rPr>
+              <w:t xml:space="preserve"> a </w:t>
+            </w:r>
+            <w:proofErr w:type="spellStart"/>
+            <w:r>
+              <w:rPr>
+                <w:lang w:val="en-US"/>
+              </w:rPr>
+              <w:t>corregir</w:t>
+            </w:r>
+            <w:proofErr w:type="spellEnd"/>
+            <w:r>
+              <w:rPr>
+                <w:lang w:val="en-US"/>
+              </w:rPr>
+              <w:t xml:space="preserve"> la </w:t>
+            </w:r>
+            <w:proofErr w:type="spellStart"/>
+            <w:r>
+              <w:rPr>
+                <w:lang w:val="en-US"/>
+              </w:rPr>
+              <w:t>desviación</w:t>
+            </w:r>
+            <w:proofErr w:type="spellEnd"/>
+            <w:r>
+              <w:rPr>
+                <w:lang w:val="en-US"/>
+              </w:rPr>
+              <w:t xml:space="preserve">, o bien </w:t>
+            </w:r>
+            <w:proofErr w:type="spellStart"/>
+            <w:r>
+              <w:rPr>
+                <w:lang w:val="en-US"/>
+              </w:rPr>
+              <w:t>reconﬁguren</w:t>
+            </w:r>
+            <w:proofErr w:type="spellEnd"/>
+            <w:r>
+              <w:rPr>
+                <w:lang w:val="en-US"/>
+              </w:rPr>
+              <w:t xml:space="preserve"> el </w:t>
+            </w:r>
+            <w:proofErr w:type="spellStart"/>
+            <w:r>
+              <w:rPr>
+                <w:lang w:val="en-US"/>
+              </w:rPr>
+              <w:t>objetivo</w:t>
+            </w:r>
+            <w:proofErr w:type="spellEnd"/>
+          </w:p>
+        </w:tc>
+      </w:tr>
+      <w:tr>
+        <w:tc>
+          <w:tcPr>
+            <w:tcW w:w="1250" w:type="pct"/>
+          </w:tcPr>
+          <w:p>
+            <w:pPr>
+              <w:rPr>
+                <w:b/>
+                <w:bCs/>
+                <w:lang w:val="en-US"/>
+              </w:rPr>
+            </w:pPr>
+            <w:r>
+              <w:rPr>
+                <w:b/>
+                <w:bCs/>
+              </w:rPr>
+              <w:t>Edición</w:t>
+            </w:r>
+          </w:p>
+        </w:tc>
+        <w:tc>
+          <w:tcPr>
+            <w:tcW w:w="1250" w:type="pct"/>
+          </w:tcPr>
+          <w:p>
+            <w:pPr>
+              <w:rPr>
+                <w:lang w:val="en-US"/>
+              </w:rPr>
+            </w:pPr>
+            <w:r>
+              <w:rPr>
+                <w:lang w:val="en-US"/>
+              </w:rPr>
+              <w:t xml:space="preserve">Primera </w:t>
+            </w:r>
+            <w:r>
+              <w:t>edición</w:t>
+            </w:r>
+          </w:p>
+        </w:tc>
+        <w:tc>
+          <w:tcPr>
+            <w:tcW w:w="1250" w:type="pct"/>
+          </w:tcPr>
+          <w:p>
+            <w:pPr>
+              <w:rPr>
+                <w:b/>
+                <w:bCs/>
+                <w:lang w:val="en-US"/>
+              </w:rPr>
+            </w:pPr>
+            <w:r>
+              <w:rPr>
+                <w:b/>
+                <w:bCs/>
+              </w:rPr>
+              <w:t>Numero</w:t>
+            </w:r>
+            <w:r>
+              <w:rPr>
+                <w:b/>
+                <w:bCs/>
+                <w:lang w:val="en-US"/>
+              </w:rPr>
+              <w:t xml:space="preserve"> de </w:t>
+            </w:r>
+            <w:proofErr w:type="spellStart"/>
+            <w:r>
+              <w:rPr>
+                <w:b/>
+                <w:bCs/>
+                <w:lang w:val="en-US"/>
+              </w:rPr>
+              <w:t>ficha</w:t>
+            </w:r>
+            <w:proofErr w:type="spellEnd"/>
+            <w:r>
+              <w:rPr>
+                <w:b/>
+                <w:bCs/>
+                <w:lang w:val="en-US"/>
+              </w:rPr>
+              <w:t xml:space="preserve"> </w:t>
+            </w:r>
+            <w:r>
+              <w:rPr>
+                <w:b/>
+                <w:bCs/>
+              </w:rPr>
+              <w:t>bibliográfica</w:t>
+            </w:r>
+          </w:p>
+        </w:tc>
+        <w:tc>
+          <w:tcPr>
+            <w:tcW w:w="1250" w:type="pct"/>
+          </w:tcPr>
+          <w:p>
+            <w:pPr>
+              <w:rPr>
+                <w:lang w:val="en-US"/>
+              </w:rPr>
+            </w:pPr>
+            <w:r>
+              <w:rPr>
+                <w:lang w:val="en-US"/>
+              </w:rPr>
+              <w:t>2</w:t>
+            </w:r>
+          </w:p>
+        </w:tc>
+      </w:tr>
+    </w:tbl>
     <w:p>
       <w:pPr>
         <w:rPr>
@@ -828,6 +2497,613 @@
           <w:lang w:val="en-US"/>
         </w:rPr>
       </w:pPr>
+    </w:p>
+    <w:p>
+      <w:pPr>
+        <w:rPr>
+          <w:b/>
+          <w:bCs/>
+          <w:lang w:val="en-US"/>
+        </w:rPr>
+      </w:pPr>
+    </w:p>
+    <w:p>
+      <w:pPr>
+        <w:rPr>
+          <w:b/>
+          <w:bCs/>
+          <w:lang w:val="en-US"/>
+        </w:rPr>
+      </w:pPr>
+    </w:p>
+    <w:p>
+      <w:pPr>
+        <w:rPr>
+          <w:b/>
+          <w:bCs/>
+          <w:lang w:val="en-US"/>
+        </w:rPr>
+      </w:pPr>
+    </w:p>
+    <w:p>
+      <w:pPr>
+        <w:rPr>
+          <w:b/>
+          <w:bCs/>
+          <w:lang w:val="en-US"/>
+        </w:rPr>
+      </w:pPr>
+    </w:p>
+    <w:p>
+      <w:pPr>
+        <w:rPr>
+          <w:b/>
+          <w:bCs/>
+          <w:lang w:val="en-US"/>
+        </w:rPr>
+      </w:pPr>
+    </w:p>
+    <w:p>
+      <w:pPr>
+        <w:rPr>
+          <w:b/>
+          <w:bCs/>
+          <w:lang w:val="en-US"/>
+        </w:rPr>
+      </w:pPr>
+    </w:p>
+    <w:p>
+      <w:pPr>
+        <w:rPr>
+          <w:b/>
+          <w:bCs/>
+          <w:lang w:val="en-US"/>
+        </w:rPr>
+      </w:pPr>
+    </w:p>
+    <w:p>
+      <w:pPr>
+        <w:rPr>
+          <w:b/>
+          <w:bCs/>
+          <w:lang w:val="en-US"/>
+        </w:rPr>
+      </w:pPr>
+    </w:p>
+    <w:p>
+      <w:pPr>
+        <w:rPr>
+          <w:b/>
+          <w:bCs/>
+          <w:lang w:val="en-US"/>
+        </w:rPr>
+      </w:pPr>
+    </w:p>
+    <w:p>
+      <w:pPr>
+        <w:rPr>
+          <w:b/>
+          <w:bCs/>
+          <w:lang w:val="en-US"/>
+        </w:rPr>
+      </w:pPr>
+    </w:p>
+    <w:p>
+      <w:pPr>
+        <w:rPr>
+          <w:b/>
+          <w:bCs/>
+          <w:lang w:val="en-US"/>
+        </w:rPr>
+      </w:pPr>
+    </w:p>
+    <w:p>
+      <w:pPr>
+        <w:rPr>
+          <w:b/>
+          <w:bCs/>
+          <w:lang w:val="en-US"/>
+        </w:rPr>
+      </w:pPr>
+    </w:p>
+    <w:p>
+      <w:pPr>
+        <w:rPr>
+          <w:b/>
+          <w:bCs/>
+          <w:lang w:val="en-US"/>
+        </w:rPr>
+      </w:pPr>
+    </w:p>
+    <w:p>
+      <w:pPr>
+        <w:rPr>
+          <w:b/>
+          <w:bCs/>
+          <w:lang w:val="en-US"/>
+        </w:rPr>
+      </w:pPr>
+    </w:p>
+    <w:tbl>
+      <w:tblPr>
+        <w:tblStyle w:val="Tablaconcuadrculaclara"/>
+        <w:tblpPr w:leftFromText="141" w:rightFromText="141" w:vertAnchor="page" w:horzAnchor="margin" w:tblpY="2341"/>
+        <w:tblW w:w="5000" w:type="pct"/>
+        <w:tblLook w:val="04A0" w:firstRow="1" w:lastRow="0" w:firstColumn="1" w:lastColumn="0" w:noHBand="0" w:noVBand="1"/>
+      </w:tblPr>
+      <w:tblGrid>
+        <w:gridCol w:w="2207"/>
+        <w:gridCol w:w="2207"/>
+        <w:gridCol w:w="2207"/>
+        <w:gridCol w:w="2207"/>
+      </w:tblGrid>
+      <w:tr>
+        <w:tc>
+          <w:tcPr>
+            <w:tcW w:w="1250" w:type="pct"/>
+          </w:tcPr>
+          <w:p>
+            <w:pPr>
+              <w:rPr>
+                <w:b/>
+                <w:bCs/>
+                <w:lang w:val="en-US"/>
+              </w:rPr>
+            </w:pPr>
+            <w:r>
+              <w:rPr>
+                <w:b/>
+                <w:bCs/>
+                <w:lang w:val="en-US"/>
+              </w:rPr>
+              <w:lastRenderedPageBreak/>
+              <w:t>Autor</w:t>
+            </w:r>
+          </w:p>
+        </w:tc>
+        <w:tc>
+          <w:tcPr>
+            <w:tcW w:w="1250" w:type="pct"/>
+          </w:tcPr>
+          <w:p>
+            <w:pPr>
+              <w:rPr>
+                <w:lang w:val="en-US"/>
+              </w:rPr>
+            </w:pPr>
+            <w:r>
+              <w:rPr>
+                <w:lang w:val="en-US"/>
+              </w:rPr>
+              <w:t>Ian Sommerville</w:t>
+            </w:r>
+          </w:p>
+        </w:tc>
+        <w:tc>
+          <w:tcPr>
+            <w:tcW w:w="1250" w:type="pct"/>
+          </w:tcPr>
+          <w:p>
+            <w:pPr>
+              <w:rPr>
+                <w:b/>
+                <w:bCs/>
+                <w:lang w:val="en-US"/>
+              </w:rPr>
+            </w:pPr>
+            <w:r>
+              <w:rPr>
+                <w:b/>
+                <w:bCs/>
+                <w:lang w:val="en-US"/>
+              </w:rPr>
+              <w:t>Editorial</w:t>
+            </w:r>
+          </w:p>
+        </w:tc>
+        <w:tc>
+          <w:tcPr>
+            <w:tcW w:w="1250" w:type="pct"/>
+          </w:tcPr>
+          <w:p>
+            <w:pPr>
+              <w:rPr>
+                <w:lang w:val="en-US"/>
+              </w:rPr>
+            </w:pPr>
+            <w:r>
+              <w:rPr>
+                <w:lang w:val="en-US"/>
+              </w:rPr>
+              <w:t xml:space="preserve">Pearson </w:t>
+            </w:r>
+            <w:proofErr w:type="spellStart"/>
+            <w:r>
+              <w:rPr>
+                <w:lang w:val="en-US"/>
+              </w:rPr>
+              <w:t>educacion</w:t>
+            </w:r>
+            <w:proofErr w:type="spellEnd"/>
+            <w:r>
+              <w:rPr>
+                <w:lang w:val="en-US"/>
+              </w:rPr>
+              <w:t xml:space="preserve"> Mexico</w:t>
+            </w:r>
+          </w:p>
+        </w:tc>
+      </w:tr>
+      <w:tr>
+        <w:tc>
+          <w:tcPr>
+            <w:tcW w:w="1250" w:type="pct"/>
+          </w:tcPr>
+          <w:p>
+            <w:pPr>
+              <w:rPr>
+                <w:b/>
+                <w:bCs/>
+                <w:lang w:val="en-US"/>
+              </w:rPr>
+            </w:pPr>
+            <w:r>
+              <w:rPr>
+                <w:b/>
+                <w:bCs/>
+              </w:rPr>
+              <w:t>Título</w:t>
+            </w:r>
+          </w:p>
+        </w:tc>
+        <w:tc>
+          <w:tcPr>
+            <w:tcW w:w="1250" w:type="pct"/>
+          </w:tcPr>
+          <w:p>
+            <w:pPr>
+              <w:rPr>
+                <w:lang w:val="en-US"/>
+              </w:rPr>
+            </w:pPr>
+            <w:proofErr w:type="spellStart"/>
+            <w:r>
+              <w:rPr>
+                <w:lang w:val="en-US"/>
+              </w:rPr>
+              <w:t>Ingenieria</w:t>
+            </w:r>
+            <w:proofErr w:type="spellEnd"/>
+            <w:r>
+              <w:rPr>
+                <w:lang w:val="en-US"/>
+              </w:rPr>
+              <w:t xml:space="preserve"> de Software</w:t>
+            </w:r>
+          </w:p>
+        </w:tc>
+        <w:tc>
+          <w:tcPr>
+            <w:tcW w:w="1250" w:type="pct"/>
+          </w:tcPr>
+          <w:p>
+            <w:pPr>
+              <w:rPr>
+                <w:b/>
+                <w:bCs/>
+                <w:lang w:val="en-US"/>
+              </w:rPr>
+            </w:pPr>
+            <w:r>
+              <w:rPr>
+                <w:b/>
+                <w:bCs/>
+              </w:rPr>
+              <w:t>Ciudad</w:t>
+            </w:r>
+            <w:r>
+              <w:rPr>
+                <w:b/>
+                <w:bCs/>
+                <w:lang w:val="en-US"/>
+              </w:rPr>
+              <w:t xml:space="preserve">, </w:t>
+            </w:r>
+            <w:r>
+              <w:rPr>
+                <w:b/>
+                <w:bCs/>
+              </w:rPr>
+              <w:t>país</w:t>
+            </w:r>
+          </w:p>
+        </w:tc>
+        <w:tc>
+          <w:tcPr>
+            <w:tcW w:w="1250" w:type="pct"/>
+          </w:tcPr>
+          <w:p>
+            <w:proofErr w:type="spellStart"/>
+            <w:proofErr w:type="gramStart"/>
+            <w:r>
+              <w:t>Juarez,Mexico</w:t>
+            </w:r>
+            <w:proofErr w:type="spellEnd"/>
+            <w:proofErr w:type="gramEnd"/>
+          </w:p>
+        </w:tc>
+      </w:tr>
+      <w:tr>
+        <w:tc>
+          <w:tcPr>
+            <w:tcW w:w="1250" w:type="pct"/>
+          </w:tcPr>
+          <w:p>
+            <w:pPr>
+              <w:rPr>
+                <w:b/>
+                <w:bCs/>
+                <w:lang w:val="en-US"/>
+              </w:rPr>
+            </w:pPr>
+            <w:proofErr w:type="spellStart"/>
+            <w:r>
+              <w:rPr>
+                <w:b/>
+                <w:bCs/>
+                <w:lang w:val="en-US"/>
+              </w:rPr>
+              <w:t>Año</w:t>
+            </w:r>
+            <w:proofErr w:type="spellEnd"/>
+          </w:p>
+        </w:tc>
+        <w:tc>
+          <w:tcPr>
+            <w:tcW w:w="1250" w:type="pct"/>
+          </w:tcPr>
+          <w:p>
+            <w:pPr>
+              <w:rPr>
+                <w:lang w:val="en-US"/>
+              </w:rPr>
+            </w:pPr>
+            <w:r>
+              <w:rPr>
+                <w:lang w:val="en-US"/>
+              </w:rPr>
+              <w:t>2011</w:t>
+            </w:r>
+          </w:p>
+        </w:tc>
+        <w:tc>
+          <w:tcPr>
+            <w:tcW w:w="2500" w:type="pct"/>
+            <w:gridSpan w:val="2"/>
+          </w:tcPr>
+          <w:p>
+            <w:pPr>
+              <w:rPr>
+                <w:lang w:val="en-US"/>
+              </w:rPr>
+            </w:pPr>
+          </w:p>
+        </w:tc>
+      </w:tr>
+      <w:tr>
+        <w:tc>
+          <w:tcPr>
+            <w:tcW w:w="5000" w:type="pct"/>
+            <w:gridSpan w:val="4"/>
+          </w:tcPr>
+          <w:p>
+            <w:pPr>
+              <w:rPr>
+                <w:b/>
+                <w:bCs/>
+              </w:rPr>
+            </w:pPr>
+            <w:r>
+              <w:rPr>
+                <w:b/>
+                <w:bCs/>
+              </w:rPr>
+              <w:t xml:space="preserve">Tema: </w:t>
+            </w:r>
+            <w:proofErr w:type="spellStart"/>
+            <w:r>
+              <w:rPr>
+                <w:b/>
+                <w:bCs/>
+              </w:rPr>
+              <w:t>Ingenieria</w:t>
+            </w:r>
+            <w:proofErr w:type="spellEnd"/>
+            <w:r>
+              <w:rPr>
+                <w:b/>
+                <w:bCs/>
+              </w:rPr>
+              <w:t xml:space="preserve"> de Software</w:t>
+            </w:r>
+          </w:p>
+          <w:p>
+            <w:pPr>
+              <w:rPr>
+                <w:b/>
+                <w:bCs/>
+              </w:rPr>
+            </w:pPr>
+            <w:r>
+              <w:rPr>
+                <w:b/>
+                <w:bCs/>
+              </w:rPr>
+              <w:t>p.</w:t>
+            </w:r>
+            <w:r>
+              <w:rPr>
+                <w:b/>
+                <w:bCs/>
+              </w:rPr>
+              <w:t>35</w:t>
+            </w:r>
+          </w:p>
+          <w:p>
+            <w:r>
+              <w:t xml:space="preserve">La ingeniería de software (el término es discutido por cuanto el desarrollo de software no es en muchas ocasiones considerado como una ingeniería) es la aplicación de un enfoque sistemático, disciplinado y cuantificable al desarrollo, operación y mantenimiento de </w:t>
+            </w:r>
+            <w:proofErr w:type="gramStart"/>
+            <w:r>
+              <w:t>software,​</w:t>
+            </w:r>
+            <w:proofErr w:type="gramEnd"/>
+            <w:r>
+              <w:t xml:space="preserve"> y el estudio de estos enfoques, es decir, el estudio de las aplicaciones de la ingeniería al software. Integra matemáticas, ciencias de la computación y prácticas cuyos orígenes se encuentran en la ingeniería.</w:t>
+            </w:r>
+          </w:p>
+          <w:p>
+            <w:r>
+              <w:t>La creación del software es un proceso intrínsecamente creativo y la ingeniería del software trata de sistematizar este proceso con el fin de acotar el riesgo de fracaso en la consecución del objetivo, por medio de diversas técnicas que se han demostrado adecuadas sobre la base de la experiencia previa.</w:t>
+            </w:r>
+          </w:p>
+          <w:p/>
+          <w:p>
+            <w:pPr>
+              <w:rPr>
+                <w:lang w:val="en-US"/>
+              </w:rPr>
+            </w:pPr>
+          </w:p>
+        </w:tc>
+      </w:tr>
+      <w:tr>
+        <w:tc>
+          <w:tcPr>
+            <w:tcW w:w="1250" w:type="pct"/>
+          </w:tcPr>
+          <w:p>
+            <w:pPr>
+              <w:rPr>
+                <w:b/>
+                <w:bCs/>
+                <w:lang w:val="en-US"/>
+              </w:rPr>
+            </w:pPr>
+            <w:r>
+              <w:rPr>
+                <w:b/>
+                <w:bCs/>
+              </w:rPr>
+              <w:t>Edición</w:t>
+            </w:r>
+          </w:p>
+        </w:tc>
+        <w:tc>
+          <w:tcPr>
+            <w:tcW w:w="1250" w:type="pct"/>
+          </w:tcPr>
+          <w:p>
+            <w:pPr>
+              <w:rPr>
+                <w:lang w:val="en-US"/>
+              </w:rPr>
+            </w:pPr>
+            <w:r>
+              <w:rPr>
+                <w:lang w:val="en-US"/>
+              </w:rPr>
+              <w:t xml:space="preserve">9na </w:t>
+            </w:r>
+            <w:r>
+              <w:t>edición</w:t>
+            </w:r>
+          </w:p>
+        </w:tc>
+        <w:tc>
+          <w:tcPr>
+            <w:tcW w:w="1250" w:type="pct"/>
+          </w:tcPr>
+          <w:p>
+            <w:pPr>
+              <w:rPr>
+                <w:b/>
+                <w:bCs/>
+                <w:lang w:val="en-US"/>
+              </w:rPr>
+            </w:pPr>
+            <w:r>
+              <w:rPr>
+                <w:b/>
+                <w:bCs/>
+              </w:rPr>
+              <w:t>Numero</w:t>
+            </w:r>
+            <w:r>
+              <w:rPr>
+                <w:b/>
+                <w:bCs/>
+                <w:lang w:val="en-US"/>
+              </w:rPr>
+              <w:t xml:space="preserve"> de </w:t>
+            </w:r>
+            <w:proofErr w:type="spellStart"/>
+            <w:r>
+              <w:rPr>
+                <w:b/>
+                <w:bCs/>
+                <w:lang w:val="en-US"/>
+              </w:rPr>
+              <w:t>ficha</w:t>
+            </w:r>
+            <w:proofErr w:type="spellEnd"/>
+            <w:r>
+              <w:rPr>
+                <w:b/>
+                <w:bCs/>
+                <w:lang w:val="en-US"/>
+              </w:rPr>
+              <w:t xml:space="preserve"> </w:t>
+            </w:r>
+            <w:r>
+              <w:rPr>
+                <w:b/>
+                <w:bCs/>
+              </w:rPr>
+              <w:t>bibliográfica</w:t>
+            </w:r>
+          </w:p>
+        </w:tc>
+        <w:tc>
+          <w:tcPr>
+            <w:tcW w:w="1250" w:type="pct"/>
+          </w:tcPr>
+          <w:p>
+            <w:pPr>
+              <w:rPr>
+                <w:lang w:val="en-US"/>
+              </w:rPr>
+            </w:pPr>
+            <w:r>
+              <w:rPr>
+                <w:lang w:val="en-US"/>
+              </w:rPr>
+              <w:t>3</w:t>
+            </w:r>
+          </w:p>
+        </w:tc>
+      </w:tr>
+    </w:tbl>
+    <w:p>
+      <w:pPr>
+        <w:rPr>
+          <w:b/>
+          <w:bCs/>
+          <w:lang w:val="en-US"/>
+        </w:rPr>
+      </w:pPr>
+      <w:bookmarkStart w:id="0" w:name="_GoBack"/>
+      <w:bookmarkEnd w:id="0"/>
     </w:p>
     <w:sectPr>
       <w:pgSz w:w="12240" w:h="15840"/>

</xml_diff>